<commit_message>
ajout correction fichier txt dans CDC + orga dossier
</commit_message>
<xml_diff>
--- a/CDC Site.docx
+++ b/CDC Site.docx
@@ -1,6 +1,6 @@
 
 <file path=word/document.xml><?xml version="1.0" encoding="utf-8"?>
-<w:document xmlns:wpc="http://schemas.microsoft.com/office/word/2010/wordprocessingCanvas" xmlns:mc="http://schemas.openxmlformats.org/markup-compatibility/2006" xmlns:o="urn:schemas-microsoft-com:office:office" xmlns:r="http://schemas.openxmlformats.org/officeDocument/2006/relationships" xmlns:m="http://schemas.openxmlformats.org/officeDocument/2006/math" xmlns:v="urn:schemas-microsoft-com:vml" xmlns:wp14="http://schemas.microsoft.com/office/word/2010/wordprocessingDrawing" xmlns:wp="http://schemas.openxmlformats.org/drawingml/2006/wordprocessingDrawing" xmlns:w10="urn:schemas-microsoft-com:office:word" xmlns:w="http://schemas.openxmlformats.org/wordprocessingml/2006/main" xmlns:w14="http://schemas.microsoft.com/office/word/2010/wordml" xmlns:w15="http://schemas.microsoft.com/office/word/2012/wordml" xmlns:wpg="http://schemas.microsoft.com/office/word/2010/wordprocessingGroup" xmlns:wpi="http://schemas.microsoft.com/office/word/2010/wordprocessingInk" xmlns:wne="http://schemas.microsoft.com/office/word/2006/wordml" xmlns:wps="http://schemas.microsoft.com/office/word/2010/wordprocessingShape" mc:Ignorable="w14 w15 wp14">
+<w:document xmlns:wpc="http://schemas.microsoft.com/office/word/2010/wordprocessingCanvas" xmlns:cx="http://schemas.microsoft.com/office/drawing/2014/chartex" xmlns:cx1="http://schemas.microsoft.com/office/drawing/2015/9/8/chartex" xmlns:cx2="http://schemas.microsoft.com/office/drawing/2015/10/21/chartex" xmlns:cx3="http://schemas.microsoft.com/office/drawing/2016/5/9/chartex" xmlns:cx4="http://schemas.microsoft.com/office/drawing/2016/5/10/chartex" xmlns:cx5="http://schemas.microsoft.com/office/drawing/2016/5/11/chartex" xmlns:cx6="http://schemas.microsoft.com/office/drawing/2016/5/12/chartex" xmlns:cx7="http://schemas.microsoft.com/office/drawing/2016/5/13/chartex" xmlns:cx8="http://schemas.microsoft.com/office/drawing/2016/5/14/chartex" xmlns:mc="http://schemas.openxmlformats.org/markup-compatibility/2006" xmlns:aink="http://schemas.microsoft.com/office/drawing/2016/ink" xmlns:am3d="http://schemas.microsoft.com/office/drawing/2017/model3d" xmlns:o="urn:schemas-microsoft-com:office:office" xmlns:r="http://schemas.openxmlformats.org/officeDocument/2006/relationships" xmlns:m="http://schemas.openxmlformats.org/officeDocument/2006/math" xmlns:v="urn:schemas-microsoft-com:vml" xmlns:wp14="http://schemas.microsoft.com/office/word/2010/wordprocessingDrawing" xmlns:wp="http://schemas.openxmlformats.org/drawingml/2006/wordprocessingDrawing" xmlns:w10="urn:schemas-microsoft-com:office:word" xmlns:w="http://schemas.openxmlformats.org/wordprocessingml/2006/main" xmlns:w14="http://schemas.microsoft.com/office/word/2010/wordml" xmlns:w15="http://schemas.microsoft.com/office/word/2012/wordml" xmlns:w16cex="http://schemas.microsoft.com/office/word/2018/wordml/cex" xmlns:w16cid="http://schemas.microsoft.com/office/word/2016/wordml/cid" xmlns:w16="http://schemas.microsoft.com/office/word/2018/wordml" xmlns:w16sdtdh="http://schemas.microsoft.com/office/word/2020/wordml/sdtdatahash" xmlns:w16se="http://schemas.microsoft.com/office/word/2015/wordml/symex" xmlns:wpg="http://schemas.microsoft.com/office/word/2010/wordprocessingGroup" xmlns:wpi="http://schemas.microsoft.com/office/word/2010/wordprocessingInk" xmlns:wne="http://schemas.microsoft.com/office/word/2006/wordml" xmlns:wps="http://schemas.microsoft.com/office/word/2010/wordprocessingShape" mc:Ignorable="w14 w15 w16se w16cid w16 w16cex w16sdtdh wp14">
   <w:body>
     <w:sdt>
       <w:sdtPr>
@@ -1485,15 +1485,7 @@
       </w:r>
       <w:proofErr w:type="spellEnd"/>
       <w:r>
-        <w:t xml:space="preserve"> sur </w:t>
-      </w:r>
-      <w:proofErr w:type="spellStart"/>
-      <w:r>
-        <w:t>Twitch</w:t>
-      </w:r>
-      <w:proofErr w:type="spellEnd"/>
-      <w:r>
-        <w:t xml:space="preserve"> depuis plusieurs années, Matthew POTTIER a voulu avoir une marque avec une identité visuelle propre et permettant, si la chance lui sourit, d’être reconnu sur internet.  </w:t>
+        <w:t xml:space="preserve"> sur Twitch depuis plusieurs années, Matthew POTTIER a voulu avoir une marque avec une identité visuelle propre et permettant, si la chance lui sourit, d’être reconnu sur internet.  </w:t>
       </w:r>
     </w:p>
     <w:p>
@@ -1902,7 +1894,35 @@
     </w:p>
     <w:p>
       <w:r>
-        <w:t>Elle regroupera ces différents éléments :</w:t>
+        <w:lastRenderedPageBreak/>
+        <w:t xml:space="preserve">La page biographie s'ouvrira avec une jaquette de jeu en 3D avec comme image </w:t>
+      </w:r>
+      <w:r>
+        <w:t>le</w:t>
+      </w:r>
+      <w:r>
+        <w:t xml:space="preserve"> logo. Une animation se lancera afin d'ouvrir la jaquette qui dévoilera le CD du jeu "</w:t>
+      </w:r>
+      <w:proofErr w:type="spellStart"/>
+      <w:r>
+        <w:t>Matsashi</w:t>
+      </w:r>
+      <w:proofErr w:type="spellEnd"/>
+      <w:r>
+        <w:t>, The Game" ainsi qu'un livret sur la gauche affichant un sommaire.</w:t>
+      </w:r>
+      <w:r>
+        <w:t xml:space="preserve"> L</w:t>
+      </w:r>
+      <w:r>
+        <w:t>es articles et le contenu se trouveront en dessous.</w:t>
+      </w:r>
+      <w:r>
+        <w:br/>
+        <w:t>Le sommaire</w:t>
+      </w:r>
+      <w:r>
+        <w:t xml:space="preserve"> regroupera ces différents éléments :</w:t>
       </w:r>
     </w:p>
     <w:p>
@@ -1914,7 +1934,6 @@
         </w:numPr>
       </w:pPr>
       <w:r>
-        <w:lastRenderedPageBreak/>
         <w:t>Un résumé biographique de Matsashi</w:t>
       </w:r>
     </w:p>
@@ -1939,20 +1958,15 @@
         </w:numPr>
       </w:pPr>
       <w:r>
-        <w:t xml:space="preserve">Les partenaires de jeu récurrents (avec un lien vers leur chaîne </w:t>
-      </w:r>
-      <w:proofErr w:type="spellStart"/>
-      <w:r>
-        <w:t>Twitch</w:t>
-      </w:r>
-      <w:proofErr w:type="spellEnd"/>
-      <w:r>
-        <w:t xml:space="preserve"> si existante)</w:t>
-      </w:r>
-    </w:p>
-    <w:p>
-      <w:r>
-        <w:t>La page biographie disposera également d’un menu de navigation entre les différentes catégories et projets sur la droite de la page.</w:t>
+        <w:t>Les partenaires de jeu récurrents (avec un lien vers leur chaîne Twitch si existante)</w:t>
+      </w:r>
+    </w:p>
+    <w:p>
+      <w:r>
+        <w:t>La page biographie disposera également d’un menu de navigation entre les différentes catégories et projets sur la droite</w:t>
+      </w:r>
+      <w:r>
+        <w:t>, mais ce dernier ne sera visible qu’après être descendu sur la page et disparaîtra si l’utilisateur remonte jusqu’à la jaquette.</w:t>
       </w:r>
     </w:p>
     <w:p>
@@ -1976,7 +1990,19 @@
         <w:t>constructeurs</w:t>
       </w:r>
       <w:r>
-        <w:t xml:space="preserve"> de jeux-vidéo. Nous aurons le choix entre Sony, Microsoft et Nintendo puis dans chacune des catégories nous auron</w:t>
+        <w:t xml:space="preserve"> de jeux-vidéo. Nous aurons le choix entre Sony, Microsoft</w:t>
+      </w:r>
+      <w:r>
+        <w:t>,</w:t>
+      </w:r>
+      <w:r>
+        <w:t xml:space="preserve"> Nintendo </w:t>
+      </w:r>
+      <w:r>
+        <w:t xml:space="preserve">et Sega </w:t>
+      </w:r>
+      <w:r>
+        <w:t>puis dans chacune des catégories nous auron</w:t>
       </w:r>
       <w:r>
         <w:t>s</w:t>
@@ -1990,7 +2016,18 @@
       </w:r>
       <w:r>
         <w:br/>
-        <w:t>Pour Microsoft il y aura le PC.</w:t>
+        <w:t>Pour Microsoft il y aura le PC</w:t>
+      </w:r>
+      <w:r>
+        <w:t xml:space="preserve">, la Xbox, la Xbox 360, la Xbox One et la Xbox </w:t>
+      </w:r>
+      <w:proofErr w:type="spellStart"/>
+      <w:r>
+        <w:t>Series</w:t>
+      </w:r>
+      <w:proofErr w:type="spellEnd"/>
+      <w:r>
+        <w:t>.</w:t>
       </w:r>
       <w:r>
         <w:br/>
@@ -2013,6 +2050,18 @@
       <w:proofErr w:type="spellEnd"/>
       <w:r>
         <w:t>, la NDS, la Wii, la 3DS, la Wii U et enfin la Switch.</w:t>
+      </w:r>
+      <w:r>
+        <w:br/>
+        <w:t xml:space="preserve">Pour Sega il n’y aura que la </w:t>
+      </w:r>
+      <w:proofErr w:type="spellStart"/>
+      <w:r>
+        <w:t>Mega</w:t>
+      </w:r>
+      <w:proofErr w:type="spellEnd"/>
+      <w:r>
+        <w:t xml:space="preserve"> Drive.</w:t>
       </w:r>
     </w:p>
     <w:p>
@@ -2105,7 +2154,19 @@
         </w:numPr>
       </w:pPr>
       <w:r>
-        <w:t>Support disponible</w:t>
+        <w:t>Support</w:t>
+      </w:r>
+      <w:r>
+        <w:t>(</w:t>
+      </w:r>
+      <w:r>
+        <w:t>s</w:t>
+      </w:r>
+      <w:r>
+        <w:t>)</w:t>
+      </w:r>
+      <w:r>
+        <w:t xml:space="preserve"> disponible</w:t>
       </w:r>
     </w:p>
     <w:p>
@@ -2117,7 +2178,13 @@
         </w:numPr>
       </w:pPr>
       <w:r>
-        <w:t>Genre du</w:t>
+        <w:t>Genre</w:t>
+      </w:r>
+      <w:r>
+        <w:t>(s)</w:t>
+      </w:r>
+      <w:r>
+        <w:t xml:space="preserve"> du</w:t>
       </w:r>
       <w:r>
         <w:t xml:space="preserve"> jeu</w:t>
@@ -2156,7 +2223,19 @@
         </w:numPr>
       </w:pPr>
       <w:r>
-        <w:t>Modes (Solo et/ou multijoueur ainsi que le nombre de joueurs)</w:t>
+        <w:t>Mode</w:t>
+      </w:r>
+      <w:r>
+        <w:t>(</w:t>
+      </w:r>
+      <w:r>
+        <w:t>s</w:t>
+      </w:r>
+      <w:r>
+        <w:t>)</w:t>
+      </w:r>
+      <w:r>
+        <w:t xml:space="preserve"> (Solo et/ou multijoueur ainsi que le nombre de joueurs)</w:t>
       </w:r>
     </w:p>
     <w:p>
@@ -2173,7 +2252,24 @@
         </w:numPr>
       </w:pPr>
       <w:r>
-        <w:t>Le temps in-game passé sur le jeu</w:t>
+        <w:t xml:space="preserve">Le temps </w:t>
+      </w:r>
+      <w:r>
+        <w:t>(</w:t>
+      </w:r>
+      <w:r>
+        <w:t>in-</w:t>
+      </w:r>
+      <w:proofErr w:type="spellStart"/>
+      <w:r>
+        <w:t>game</w:t>
+      </w:r>
+      <w:proofErr w:type="spellEnd"/>
+      <w:r>
+        <w:t xml:space="preserve"> et/ou réel)</w:t>
+      </w:r>
+      <w:r>
+        <w:t xml:space="preserve"> passé sur le jeu</w:t>
       </w:r>
     </w:p>
     <w:p>
@@ -2226,6 +2322,7 @@
         </w:numPr>
       </w:pPr>
       <w:r>
+        <w:lastRenderedPageBreak/>
         <w:t>Un extrait du jeu de Matsashi (s’il y en a)</w:t>
       </w:r>
     </w:p>
@@ -2267,7 +2364,18 @@
         </w:numPr>
       </w:pPr>
       <w:r>
-        <w:t>Un texte résumant le ressenti de Matsashi concernant le jeu</w:t>
+        <w:t xml:space="preserve">Un texte résumant le ressenti de </w:t>
+      </w:r>
+      <w:proofErr w:type="spellStart"/>
+      <w:r>
+        <w:t>Matsashi</w:t>
+      </w:r>
+      <w:proofErr w:type="spellEnd"/>
+      <w:r>
+        <w:t xml:space="preserve"> concernant le jeu</w:t>
+      </w:r>
+      <w:r>
+        <w:t xml:space="preserve"> (précisant sur quel support le jeu a été joué)</w:t>
       </w:r>
     </w:p>
     <w:p>
@@ -2291,7 +2399,6 @@
         </w:numPr>
       </w:pPr>
       <w:r>
-        <w:lastRenderedPageBreak/>
         <w:t>Dans le cas échéant, un message disant qu’il n’y a pas d’</w:t>
       </w:r>
       <w:r>
@@ -2330,7 +2437,7 @@
         <w:t>Sur cette page l’admin aura plusieurs actions disponibles </w:t>
       </w:r>
       <w:r>
-        <w:t xml:space="preserve"> sous forme de panel </w:t>
+        <w:t xml:space="preserve">sous forme de panel </w:t>
       </w:r>
       <w:r>
         <w:t>:</w:t>
@@ -2351,7 +2458,10 @@
         <w:t xml:space="preserve"> </w:t>
       </w:r>
       <w:r>
-        <w:t>des jeux</w:t>
+        <w:t>un</w:t>
+      </w:r>
+      <w:r>
+        <w:t xml:space="preserve"> jeu</w:t>
       </w:r>
     </w:p>
     <w:p>
@@ -2363,7 +2473,13 @@
         </w:numPr>
       </w:pPr>
       <w:r>
-        <w:t>Ajouter des supports</w:t>
+        <w:t xml:space="preserve">Ajouter </w:t>
+      </w:r>
+      <w:r>
+        <w:t>un</w:t>
+      </w:r>
+      <w:r>
+        <w:t xml:space="preserve"> support</w:t>
       </w:r>
     </w:p>
     <w:p>
@@ -2375,7 +2491,16 @@
         </w:numPr>
       </w:pPr>
       <w:r>
-        <w:t>Ajouter des informations de jeux</w:t>
+        <w:t xml:space="preserve">Modifier </w:t>
+      </w:r>
+      <w:r>
+        <w:t>un</w:t>
+      </w:r>
+      <w:r>
+        <w:t xml:space="preserve"> jeu</w:t>
+      </w:r>
+      <w:r>
+        <w:t xml:space="preserve"> (modifier ses infos, vidéos/clips, temps &amp; taux de complétion et/ou supprimer le jeu)</w:t>
       </w:r>
     </w:p>
     <w:p>
@@ -2387,118 +2512,15 @@
         </w:numPr>
       </w:pPr>
       <w:r>
-        <w:t>Ajouter des vidéos &amp; clips</w:t>
-      </w:r>
-    </w:p>
-    <w:p>
-      <w:pPr>
-        <w:pStyle w:val="Paragraphedeliste"/>
-        <w:numPr>
-          <w:ilvl w:val="0"/>
-          <w:numId w:val="15"/>
-        </w:numPr>
-      </w:pPr>
-      <w:r>
-        <w:t>Ajouter les temps de jeux &amp; taux de complétion</w:t>
-      </w:r>
-    </w:p>
-    <w:p>
-      <w:pPr>
-        <w:pStyle w:val="Paragraphedeliste"/>
-        <w:numPr>
-          <w:ilvl w:val="0"/>
-          <w:numId w:val="15"/>
-        </w:numPr>
-      </w:pPr>
-      <w:r>
-        <w:t>Modifier des informations de jeux</w:t>
-      </w:r>
-    </w:p>
-    <w:p>
-      <w:pPr>
-        <w:pStyle w:val="Paragraphedeliste"/>
-        <w:numPr>
-          <w:ilvl w:val="0"/>
-          <w:numId w:val="15"/>
-        </w:numPr>
-      </w:pPr>
-      <w:r>
-        <w:t>Modifier des vidéos &amp; clips</w:t>
-      </w:r>
-    </w:p>
-    <w:p>
-      <w:pPr>
-        <w:pStyle w:val="Paragraphedeliste"/>
-        <w:numPr>
-          <w:ilvl w:val="0"/>
-          <w:numId w:val="15"/>
-        </w:numPr>
-      </w:pPr>
-      <w:r>
-        <w:t>Modifier les temps de jeux &amp; taux de complétion</w:t>
-      </w:r>
-    </w:p>
-    <w:p>
-      <w:pPr>
-        <w:pStyle w:val="Paragraphedeliste"/>
-        <w:numPr>
-          <w:ilvl w:val="0"/>
-          <w:numId w:val="15"/>
-        </w:numPr>
-      </w:pPr>
-      <w:r>
-        <w:t>Supprimer des jeux</w:t>
-      </w:r>
-    </w:p>
-    <w:p>
-      <w:pPr>
-        <w:pStyle w:val="Paragraphedeliste"/>
-        <w:numPr>
-          <w:ilvl w:val="0"/>
-          <w:numId w:val="15"/>
-        </w:numPr>
-      </w:pPr>
-      <w:r>
-        <w:t>Supprimer des supports</w:t>
-      </w:r>
-    </w:p>
-    <w:p>
-      <w:pPr>
-        <w:pStyle w:val="Paragraphedeliste"/>
-        <w:numPr>
-          <w:ilvl w:val="0"/>
-          <w:numId w:val="15"/>
-        </w:numPr>
-      </w:pPr>
-      <w:r>
-        <w:t>Supprimer des informations de jeux</w:t>
-      </w:r>
-    </w:p>
-    <w:p>
-      <w:pPr>
-        <w:pStyle w:val="Paragraphedeliste"/>
-        <w:numPr>
-          <w:ilvl w:val="0"/>
-          <w:numId w:val="15"/>
-        </w:numPr>
-      </w:pPr>
-      <w:r>
-        <w:t>Supprimer des vidéos &amp; clips</w:t>
-      </w:r>
-    </w:p>
-    <w:p>
-      <w:pPr>
-        <w:pStyle w:val="Paragraphedeliste"/>
-        <w:numPr>
-          <w:ilvl w:val="0"/>
-          <w:numId w:val="15"/>
-        </w:numPr>
-      </w:pPr>
-      <w:r>
-        <w:t>Supprimer les temps de jeux &amp; taux de complétion</w:t>
-      </w:r>
-    </w:p>
-    <w:p/>
+        <w:t xml:space="preserve">Supprimer </w:t>
+      </w:r>
+      <w:r>
+        <w:t>un</w:t>
+      </w:r>
+      <w:r>
+        <w:t xml:space="preserve"> support</w:t>
+      </w:r>
+    </w:p>
     <w:p>
       <w:r>
         <w:t>Les fonction</w:t>
@@ -2510,7 +2532,10 @@
         <w:t xml:space="preserve"> d’ajout pour les jeux et les supports enverront sur une page avec un formulaire permettant d’ajouter toutes les informations nécessaires</w:t>
       </w:r>
       <w:r>
-        <w:t xml:space="preserve"> pour l’intégrer dans la base de données.</w:t>
+        <w:t xml:space="preserve"> pour l’intégrer dans la base de données</w:t>
+      </w:r>
+      <w:r>
+        <w:t>.</w:t>
       </w:r>
     </w:p>
     <w:p>
@@ -2532,7 +2557,7 @@
         </w:numPr>
       </w:pPr>
       <w:r>
-        <w:t>Nom du jeu</w:t>
+        <w:t>Jaquette du jeu</w:t>
       </w:r>
     </w:p>
     <w:p>
@@ -2544,7 +2569,7 @@
         </w:numPr>
       </w:pPr>
       <w:r>
-        <w:t>Support disponible</w:t>
+        <w:t>Nom du jeu</w:t>
       </w:r>
     </w:p>
     <w:p>
@@ -2556,7 +2581,13 @@
         </w:numPr>
       </w:pPr>
       <w:r>
-        <w:t>Genre du jeu</w:t>
+        <w:t>Support</w:t>
+      </w:r>
+      <w:r>
+        <w:t>(s)</w:t>
+      </w:r>
+      <w:r>
+        <w:t xml:space="preserve"> disponible</w:t>
       </w:r>
     </w:p>
     <w:p>
@@ -2568,7 +2599,13 @@
         </w:numPr>
       </w:pPr>
       <w:r>
-        <w:t>Date de sortie</w:t>
+        <w:t>Genre</w:t>
+      </w:r>
+      <w:r>
+        <w:t>(s)</w:t>
+      </w:r>
+      <w:r>
+        <w:t xml:space="preserve"> du jeu</w:t>
       </w:r>
     </w:p>
     <w:p>
@@ -2580,7 +2617,7 @@
         </w:numPr>
       </w:pPr>
       <w:r>
-        <w:t>Éditeur(s) / Développeur(s)</w:t>
+        <w:t>Date de sortie</w:t>
       </w:r>
     </w:p>
     <w:p>
@@ -2592,7 +2629,31 @@
         </w:numPr>
       </w:pPr>
       <w:r>
-        <w:t>Modes (Solo et/ou multijoueur ainsi que le nombre de joueurs)</w:t>
+        <w:t>Éditeur(s) / Développeur(s)</w:t>
+      </w:r>
+    </w:p>
+    <w:p>
+      <w:pPr>
+        <w:pStyle w:val="Paragraphedeliste"/>
+        <w:numPr>
+          <w:ilvl w:val="0"/>
+          <w:numId w:val="16"/>
+        </w:numPr>
+      </w:pPr>
+      <w:r>
+        <w:t>Mode</w:t>
+      </w:r>
+      <w:r>
+        <w:t>(</w:t>
+      </w:r>
+      <w:r>
+        <w:t>s</w:t>
+      </w:r>
+      <w:r>
+        <w:t>)</w:t>
+      </w:r>
+      <w:r>
+        <w:t xml:space="preserve"> (Solo et/ou multijoueur ainsi que le nombre de joueurs)</w:t>
       </w:r>
     </w:p>
     <w:p>
@@ -2609,7 +2670,7 @@
         </w:numPr>
       </w:pPr>
       <w:r>
-        <w:t>Nom du support</w:t>
+        <w:t>Logo du support</w:t>
       </w:r>
     </w:p>
     <w:p>
@@ -2621,75 +2682,116 @@
         </w:numPr>
       </w:pPr>
       <w:r>
+        <w:t>Nom du support</w:t>
+      </w:r>
+    </w:p>
+    <w:p>
+      <w:pPr>
+        <w:pStyle w:val="Paragraphedeliste"/>
+        <w:numPr>
+          <w:ilvl w:val="0"/>
+          <w:numId w:val="17"/>
+        </w:numPr>
+      </w:pPr>
+      <w:r>
         <w:t>Nom du constructeur</w:t>
       </w:r>
     </w:p>
     <w:p>
-      <w:pPr>
-        <w:rPr>
-          <w:b/>
-          <w:u w:val="single"/>
-        </w:rPr>
-      </w:pPr>
-      <w:r>
-        <w:t>Les fonctions d’</w:t>
-      </w:r>
-      <w:r>
-        <w:t xml:space="preserve">ajout, </w:t>
-      </w:r>
-      <w:r>
-        <w:t>de modification</w:t>
-      </w:r>
-      <w:r>
-        <w:t xml:space="preserve"> et de suppression</w:t>
-      </w:r>
-      <w:r>
-        <w:t xml:space="preserve"> pour les informations de jeux, vidéos &amp; clips et temps de jeu &amp; complétion </w:t>
-      </w:r>
-      <w:r>
-        <w:t xml:space="preserve">renverront sur une page permettant de choisir le jeu à modifier via </w:t>
+      <w:r>
+        <w:t xml:space="preserve">La fonction de modification de jeu enverra l’administrateur sur une page comprenant une barre de recherche (sous forme de </w:t>
+      </w:r>
+      <w:proofErr w:type="spellStart"/>
+      <w:r>
+        <w:t>datalist</w:t>
+      </w:r>
+      <w:proofErr w:type="spellEnd"/>
+      <w:r>
+        <w:t xml:space="preserve">) et en dessous la liste de tous les jeux (avec un maximum de 50 jeux affichés par page). Chaque jeu affichera la jaquette, le nom du jeu, le support et possédera deux </w:t>
       </w:r>
       <w:r>
         <w:lastRenderedPageBreak/>
-        <w:t xml:space="preserve">une barre de recherche avec </w:t>
-      </w:r>
-      <w:proofErr w:type="spellStart"/>
-      <w:r>
-        <w:t>datalist</w:t>
-      </w:r>
-      <w:proofErr w:type="spellEnd"/>
-      <w:r>
-        <w:t xml:space="preserve"> puis une fois le jeu sélectionné les champs pour modifier les informations seront affichés.</w:t>
-      </w:r>
-      <w:r>
-        <w:t xml:space="preserve"> Une fois les informations remplies et avant que le formulaire soit envoyé, une fenêtre de confirmation résumant toutes les informations modifiés s’ouvrira. Une fois confirmé</w:t>
-      </w:r>
-      <w:r>
-        <w:t>, la base de données sera mise à jour avec les nouvelles informations.</w:t>
-      </w:r>
-    </w:p>
-    <w:p>
-      <w:r>
-        <w:t xml:space="preserve">Les fonctions de suppression pour les jeux et les supports enverront sur une page avec </w:t>
-      </w:r>
-      <w:r>
-        <w:t xml:space="preserve">un formulaire comprenant </w:t>
-      </w:r>
-      <w:r>
-        <w:t xml:space="preserve">une </w:t>
-      </w:r>
-      <w:proofErr w:type="spellStart"/>
-      <w:r>
-        <w:t>datalist</w:t>
-      </w:r>
-      <w:proofErr w:type="spellEnd"/>
-      <w:r>
-        <w:t xml:space="preserve"> permettant de sélectionner le jeu ou le support en fonction de ceux présent dans la base de données.</w:t>
-      </w:r>
-      <w:r>
-        <w:t xml:space="preserve"> Une fois le jeu sélectionné, une fenêtre de confirmation de suppression s’affichera puis une fois confirmé le jeu sera supprimé de la base de données.</w:t>
-      </w:r>
-    </w:p>
+        <w:t>boutons, un pour modifier les informations du jeu et le second pour le supprimer.</w:t>
+      </w:r>
+      <w:r>
+        <w:br/>
+        <w:t>Une fois le jeu à modifier choisi la page affichera un formulaire, comme celui de la page de création de jeu,</w:t>
+      </w:r>
+      <w:r>
+        <w:t xml:space="preserve"> cette fois-ci avec les informations du jeu déjà remplies dans les champs. Une fois les modifications faites, la page sauvegardera les informations se trouvant dans le formulaire (qu’elles aient été changées ou non) et les transmettra à la base de données.</w:t>
+      </w:r>
+    </w:p>
+    <w:p>
+      <w:r>
+        <w:t>La fonction de suppression de jeu se trouvant directement dans la fonction de modification, il suffira de cliquer sur le bouton « supprimer » se situant à côté du bouton « modifier » afin qu’un pop-up s’ouvre demandant de confirmer la suppression. Une fois confirmée, le jeu et ses informations seront effacées de la base de données.</w:t>
+      </w:r>
+    </w:p>
+    <w:p>
+      <w:r>
+        <w:t>La fonction de suppression d’un support enverra l’admin sur une page regroupant tous les supports actuellement créés</w:t>
+      </w:r>
+      <w:r>
+        <w:t>, affichés sous forme d’un tableau identique à celui des jeux de la page de modification de jeu. Cependant dans cette fonction il n’y aura qu’un seul bouton, celui de la suppression de support.</w:t>
+      </w:r>
+      <w:r>
+        <w:br/>
+        <w:t>Le tableau affichera donc ces informations :</w:t>
+      </w:r>
+    </w:p>
+    <w:p>
+      <w:pPr>
+        <w:pStyle w:val="Paragraphedeliste"/>
+        <w:numPr>
+          <w:ilvl w:val="0"/>
+          <w:numId w:val="21"/>
+        </w:numPr>
+      </w:pPr>
+      <w:r>
+        <w:t>Logo du support</w:t>
+      </w:r>
+    </w:p>
+    <w:p>
+      <w:pPr>
+        <w:pStyle w:val="Paragraphedeliste"/>
+        <w:numPr>
+          <w:ilvl w:val="0"/>
+          <w:numId w:val="21"/>
+        </w:numPr>
+      </w:pPr>
+      <w:r>
+        <w:t>Nom du support</w:t>
+      </w:r>
+    </w:p>
+    <w:p>
+      <w:pPr>
+        <w:pStyle w:val="Paragraphedeliste"/>
+        <w:numPr>
+          <w:ilvl w:val="0"/>
+          <w:numId w:val="21"/>
+        </w:numPr>
+      </w:pPr>
+      <w:r>
+        <w:t>Nom du constructeur</w:t>
+      </w:r>
+    </w:p>
+    <w:p>
+      <w:pPr>
+        <w:pStyle w:val="Paragraphedeliste"/>
+        <w:numPr>
+          <w:ilvl w:val="0"/>
+          <w:numId w:val="21"/>
+        </w:numPr>
+      </w:pPr>
+      <w:r>
+        <w:t>Un bouton « supprimer »</w:t>
+      </w:r>
+    </w:p>
+    <w:p>
+      <w:r>
+        <w:t>De même que la fonction de suppression de jeu, une fois le bouton cliqué une fenêtre s’ouvrira pour demander confirmation et effacera les informations du support de la base de données quand l’admin aura confirmé sa demande.</w:t>
+      </w:r>
+    </w:p>
+    <w:p/>
     <w:p>
       <w:pPr>
         <w:rPr>
@@ -2714,18 +2816,13 @@
         <w:t>jà existante, il faudra</w:t>
       </w:r>
       <w:r>
-        <w:t xml:space="preserve"> y ajouter les tables </w:t>
-      </w:r>
-      <w:proofErr w:type="gramStart"/>
-      <w:r>
-        <w:t>user</w:t>
-      </w:r>
-      <w:proofErr w:type="gramEnd"/>
-      <w:r>
-        <w:t xml:space="preserve"> (pour l’</w:t>
-      </w:r>
-      <w:r>
-        <w:t>administrateur), jeu</w:t>
+        <w:t xml:space="preserve"> y ajouter les tables u</w:t>
+      </w:r>
+      <w:r>
+        <w:t>tilisateur, rôle</w:t>
+      </w:r>
+      <w:r>
+        <w:t>, jeu</w:t>
       </w:r>
       <w:r>
         <w:t>, genre, éditeurs, mode, constructeur</w:t>
@@ -2737,7 +2834,132 @@
         <w:t xml:space="preserve"> support.</w:t>
       </w:r>
       <w:r>
-        <w:pict w14:anchorId="17AD0763">
+        <w:br/>
+        <w:t>Plusieurs diagrammes pour le projet ont été effectué et sont disponibles en annexe pour aider à la conception de la base de données.</w:t>
+      </w:r>
+    </w:p>
+    <w:p>
+      <w:pPr>
+        <w:pStyle w:val="Titre1"/>
+      </w:pPr>
+      <w:bookmarkStart w:id="12" w:name="_Toc77667804"/>
+      <w:r>
+        <w:t>Documentation :</w:t>
+      </w:r>
+      <w:bookmarkEnd w:id="12"/>
+    </w:p>
+    <w:p>
+      <w:pPr>
+        <w:pStyle w:val="Titre2"/>
+        <w:numPr>
+          <w:ilvl w:val="0"/>
+          <w:numId w:val="9"/>
+        </w:numPr>
+      </w:pPr>
+      <w:bookmarkStart w:id="13" w:name="_Toc77667805"/>
+      <w:r>
+        <w:t>Inspirations et idées</w:t>
+      </w:r>
+      <w:bookmarkEnd w:id="13"/>
+      <w:r>
+        <w:t xml:space="preserve"> </w:t>
+      </w:r>
+    </w:p>
+    <w:p>
+      <w:r>
+        <w:t>Les inspirations pour ce site sont :</w:t>
+      </w:r>
+    </w:p>
+    <w:p>
+      <w:pPr>
+        <w:pStyle w:val="Paragraphedeliste"/>
+        <w:numPr>
+          <w:ilvl w:val="0"/>
+          <w:numId w:val="11"/>
+        </w:numPr>
+      </w:pPr>
+      <w:r>
+        <w:t>Zerator.com</w:t>
+      </w:r>
+    </w:p>
+    <w:p>
+      <w:pPr>
+        <w:pStyle w:val="Paragraphedeliste"/>
+        <w:numPr>
+          <w:ilvl w:val="0"/>
+          <w:numId w:val="11"/>
+        </w:numPr>
+      </w:pPr>
+      <w:r>
+        <w:t>Jeuxvideo.com</w:t>
+      </w:r>
+    </w:p>
+    <w:p>
+      <w:pPr>
+        <w:pStyle w:val="Paragraphedeliste"/>
+        <w:numPr>
+          <w:ilvl w:val="0"/>
+          <w:numId w:val="11"/>
+        </w:numPr>
+      </w:pPr>
+      <w:r>
+        <w:t>Psthc.fr</w:t>
+      </w:r>
+    </w:p>
+    <w:p>
+      <w:pPr>
+        <w:pStyle w:val="Paragraphedeliste"/>
+        <w:numPr>
+          <w:ilvl w:val="0"/>
+          <w:numId w:val="11"/>
+        </w:numPr>
+      </w:pPr>
+      <w:r>
+        <w:t>Amazon.fr</w:t>
+      </w:r>
+    </w:p>
+    <w:p>
+      <w:pPr>
+        <w:pStyle w:val="Paragraphedeliste"/>
+        <w:numPr>
+          <w:ilvl w:val="0"/>
+          <w:numId w:val="11"/>
+        </w:numPr>
+      </w:pPr>
+      <w:r>
+        <w:t>Lws.fr</w:t>
+      </w:r>
+    </w:p>
+    <w:p>
+      <w:r>
+        <w:t xml:space="preserve">Pour la bibliothèque l’idéal serait d’avoir des animations avec des modèles 3D pour les jaquettes de jeux-vidéo, cependant dans un premier </w:t>
+      </w:r>
+      <w:r>
+        <w:t xml:space="preserve">temps </w:t>
+      </w:r>
+      <w:r>
+        <w:t>nous partirons sur des images avec des intégrations d’images simple</w:t>
+      </w:r>
+      <w:r>
+        <w:t>s</w:t>
+      </w:r>
+      <w:r>
+        <w:t xml:space="preserve">. Les jeux devront être cliquables et déclencher une transition vers </w:t>
+      </w:r>
+      <w:r>
+        <w:t>leurs</w:t>
+      </w:r>
+      <w:r>
+        <w:t xml:space="preserve"> informations quand cliqués.</w:t>
+      </w:r>
+    </w:p>
+    <w:p>
+      <w:r>
+        <w:lastRenderedPageBreak/>
+        <w:t>La première version de l’écran d’accueil de cette page sera une sélection simple des constructeurs puis des consoles.</w:t>
+      </w:r>
+      <w:r>
+        <w:pict w14:anchorId="669D40CA">
           <v:shapetype id="_x0000_t75" coordsize="21600,21600" o:spt="75" o:preferrelative="t" path="m@4@5l@4@11@9@11@9@5xe" filled="f" stroked="f">
             <v:stroke joinstyle="miter"/>
             <v:formulas>
@@ -2757,136 +2979,8 @@
             <v:path o:extrusionok="f" gradientshapeok="t" o:connecttype="rect"/>
             <o:lock v:ext="edit" aspectratio="t"/>
           </v:shapetype>
-          <v:shape id="_x0000_i1025" type="#_x0000_t75" style="width:453.75pt;height:402pt">
-            <v:imagedata r:id="rId8" o:title="MLD projet"/>
-          </v:shape>
-        </w:pict>
-      </w:r>
-    </w:p>
-    <w:p>
-      <w:pPr>
-        <w:pStyle w:val="Titre1"/>
-      </w:pPr>
-      <w:bookmarkStart w:id="12" w:name="_Toc77667804"/>
-      <w:r>
-        <w:t>Documentation :</w:t>
-      </w:r>
-      <w:bookmarkEnd w:id="12"/>
-    </w:p>
-    <w:p>
-      <w:pPr>
-        <w:pStyle w:val="Titre2"/>
-        <w:numPr>
-          <w:ilvl w:val="0"/>
-          <w:numId w:val="9"/>
-        </w:numPr>
-      </w:pPr>
-      <w:bookmarkStart w:id="13" w:name="_Toc77667805"/>
-      <w:r>
-        <w:t>Inspirations et idées</w:t>
-      </w:r>
-      <w:bookmarkEnd w:id="13"/>
-      <w:r>
-        <w:t xml:space="preserve"> </w:t>
-      </w:r>
-    </w:p>
-    <w:p>
-      <w:r>
-        <w:t>Les inspirations pour ce site sont :</w:t>
-      </w:r>
-    </w:p>
-    <w:p>
-      <w:pPr>
-        <w:pStyle w:val="Paragraphedeliste"/>
-        <w:numPr>
-          <w:ilvl w:val="0"/>
-          <w:numId w:val="11"/>
-        </w:numPr>
-      </w:pPr>
-      <w:r>
-        <w:t>Zerator.com</w:t>
-      </w:r>
-    </w:p>
-    <w:p>
-      <w:pPr>
-        <w:pStyle w:val="Paragraphedeliste"/>
-        <w:numPr>
-          <w:ilvl w:val="0"/>
-          <w:numId w:val="11"/>
-        </w:numPr>
-      </w:pPr>
-      <w:r>
-        <w:lastRenderedPageBreak/>
-        <w:t>Jeuxvideo.com</w:t>
-      </w:r>
-    </w:p>
-    <w:p>
-      <w:pPr>
-        <w:pStyle w:val="Paragraphedeliste"/>
-        <w:numPr>
-          <w:ilvl w:val="0"/>
-          <w:numId w:val="11"/>
-        </w:numPr>
-      </w:pPr>
-      <w:r>
-        <w:t>Psthc.fr</w:t>
-      </w:r>
-    </w:p>
-    <w:p>
-      <w:pPr>
-        <w:pStyle w:val="Paragraphedeliste"/>
-        <w:numPr>
-          <w:ilvl w:val="0"/>
-          <w:numId w:val="11"/>
-        </w:numPr>
-      </w:pPr>
-      <w:r>
-        <w:t>Amazon.fr</w:t>
-      </w:r>
-    </w:p>
-    <w:p>
-      <w:pPr>
-        <w:pStyle w:val="Paragraphedeliste"/>
-        <w:numPr>
-          <w:ilvl w:val="0"/>
-          <w:numId w:val="11"/>
-        </w:numPr>
-      </w:pPr>
-      <w:r>
-        <w:t>Lws.fr</w:t>
-      </w:r>
-    </w:p>
-    <w:p>
-      <w:r>
-        <w:t xml:space="preserve">Pour la bibliothèque l’idéal serait d’avoir des animations avec des modèles 3D pour les jaquettes de jeux-vidéo, cependant dans un premier </w:t>
-      </w:r>
-      <w:r>
-        <w:t xml:space="preserve">temps </w:t>
-      </w:r>
-      <w:r>
-        <w:t>nous partirons sur des images avec des intégrations d’images simple</w:t>
-      </w:r>
-      <w:r>
-        <w:t>s</w:t>
-      </w:r>
-      <w:r>
-        <w:t xml:space="preserve">. Les jeux devront être cliquables et déclencher une transition vers </w:t>
-      </w:r>
-      <w:r>
-        <w:t>leurs</w:t>
-      </w:r>
-      <w:r>
-        <w:t xml:space="preserve"> informations quand cliqués.</w:t>
-      </w:r>
-    </w:p>
-    <w:p>
-      <w:r>
-        <w:t>La première version de l’écran d’accueil de cette page sera une sélection simple des constructeurs puis des consoles.</w:t>
-      </w:r>
-      <w:r>
-        <w:pict w14:anchorId="669D40CA">
           <v:shape id="_x0000_i1026" type="#_x0000_t75" style="width:453pt;height:81.75pt">
-            <v:imagedata r:id="rId9" o:title="sélectionSupport"/>
+            <v:imagedata r:id="rId8" o:title="sélectionSupport"/>
           </v:shape>
         </w:pict>
       </w:r>
@@ -2924,7 +3018,7 @@
                     </pic:cNvPicPr>
                   </pic:nvPicPr>
                   <pic:blipFill>
-                    <a:blip r:embed="rId10">
+                    <a:blip r:embed="rId9">
                       <a:extLst>
                         <a:ext uri="{28A0092B-C50C-407E-A947-70E740481C1C}">
                           <a14:useLocalDpi xmlns:a14="http://schemas.microsoft.com/office/drawing/2010/main" val="0"/>
@@ -2987,7 +3081,7 @@
                     </pic:cNvPicPr>
                   </pic:nvPicPr>
                   <pic:blipFill>
-                    <a:blip r:embed="rId11">
+                    <a:blip r:embed="rId10">
                       <a:extLst>
                         <a:ext uri="{28A0092B-C50C-407E-A947-70E740481C1C}">
                           <a14:useLocalDpi xmlns:a14="http://schemas.microsoft.com/office/drawing/2010/main" val="0"/>
@@ -3061,7 +3155,7 @@
                     </pic:cNvPicPr>
                   </pic:nvPicPr>
                   <pic:blipFill>
-                    <a:blip r:embed="rId12" cstate="print">
+                    <a:blip r:embed="rId11" cstate="print">
                       <a:extLst>
                         <a:ext uri="{28A0092B-C50C-407E-A947-70E740481C1C}">
                           <a14:useLocalDpi xmlns:a14="http://schemas.microsoft.com/office/drawing/2010/main" val="0"/>
@@ -3103,7 +3197,7 @@
       <w:r>
         <w:pict w14:anchorId="39CBB0AD">
           <v:shape id="_x0000_i1027" type="#_x0000_t75" style="width:453pt;height:145.5pt">
-            <v:imagedata r:id="rId13" o:title="tabs menu"/>
+            <v:imagedata r:id="rId12" o:title="tabs menu"/>
           </v:shape>
         </w:pict>
       </w:r>
@@ -3121,7 +3215,7 @@
       <w:r>
         <w:pict w14:anchorId="5FF4B166">
           <v:shape id="_x0000_i1028" type="#_x0000_t75" style="width:453pt;height:228.75pt">
-            <v:imagedata r:id="rId14" o:title="panels"/>
+            <v:imagedata r:id="rId13" o:title="panels"/>
           </v:shape>
         </w:pict>
       </w:r>
@@ -3141,7 +3235,7 @@
       <w:r>
         <w:pict w14:anchorId="0A4D9B51">
           <v:shape id="_x0000_i1029" type="#_x0000_t75" style="width:300pt;height:208.5pt">
-            <v:imagedata r:id="rId15" o:title="menuNav"/>
+            <v:imagedata r:id="rId14" o:title="menuNav"/>
           </v:shape>
         </w:pict>
       </w:r>
@@ -3159,30 +3253,51 @@
     </w:p>
     <w:p>
       <w:r>
-        <w:t>Les fonctions de modification</w:t>
-      </w:r>
-      <w:bookmarkStart w:id="15" w:name="_GoBack"/>
-      <w:bookmarkEnd w:id="15"/>
-      <w:r>
-        <w:t>, d’ajout et de suppression pour les informations de jeu utiliseront les interpolations d’</w:t>
+        <w:t xml:space="preserve">Le site sera fait sous un modèle MVC (Model, </w:t>
       </w:r>
       <w:proofErr w:type="spellStart"/>
       <w:r>
-        <w:t>Angular</w:t>
+        <w:t>View</w:t>
       </w:r>
       <w:proofErr w:type="spellEnd"/>
       <w:r>
-        <w:t xml:space="preserve"> dans les requêtes SQL de PHP afin que le changement soit dynamique selon le jeu choisi.</w:t>
-      </w:r>
-    </w:p>
-    <w:p>
-      <w:r>
-        <w:t>Les mots de passe pour l’administrateur devront être cryptés.</w:t>
-      </w:r>
-    </w:p>
-    <w:p>
-      <w:r>
-        <w:t>Le style sera fait en SCSS.</w:t>
+        <w:t>, Controller) en Programmation Orientée Objet sous PHP.</w:t>
+      </w:r>
+      <w:r>
+        <w:br/>
+      </w:r>
+      <w:r>
+        <w:t xml:space="preserve">Le style sera fait en </w:t>
+      </w:r>
+      <w:proofErr w:type="spellStart"/>
+      <w:r>
+        <w:t>SCSS.</w:t>
+      </w:r>
+      <w:proofErr w:type="spellEnd"/>
+    </w:p>
+    <w:p>
+      <w:r>
+        <w:t>Les mots de passe pour l</w:t>
+      </w:r>
+      <w:r>
+        <w:t>es utilisateurs</w:t>
+      </w:r>
+      <w:r>
+        <w:t xml:space="preserve"> devront être cryptés</w:t>
+      </w:r>
+      <w:r>
+        <w:t xml:space="preserve"> (avec </w:t>
+      </w:r>
+      <w:proofErr w:type="spellStart"/>
+      <w:r>
+        <w:t>Bcrypt</w:t>
+      </w:r>
+      <w:proofErr w:type="spellEnd"/>
+      <w:r>
+        <w:t xml:space="preserve"> qui est l’outil de cryptage de base de PHP)</w:t>
+      </w:r>
+      <w:r>
+        <w:t>.</w:t>
       </w:r>
     </w:p>
     <w:p>
@@ -3214,7 +3329,7 @@
 </file>
 
 <file path=word/numbering.xml><?xml version="1.0" encoding="utf-8"?>
-<w:numbering xmlns:wpc="http://schemas.microsoft.com/office/word/2010/wordprocessingCanvas" xmlns:mc="http://schemas.openxmlformats.org/markup-compatibility/2006" xmlns:o="urn:schemas-microsoft-com:office:office" xmlns:r="http://schemas.openxmlformats.org/officeDocument/2006/relationships" xmlns:m="http://schemas.openxmlformats.org/officeDocument/2006/math" xmlns:v="urn:schemas-microsoft-com:vml" xmlns:wp14="http://schemas.microsoft.com/office/word/2010/wordprocessingDrawing" xmlns:wp="http://schemas.openxmlformats.org/drawingml/2006/wordprocessingDrawing" xmlns:w10="urn:schemas-microsoft-com:office:word" xmlns:w="http://schemas.openxmlformats.org/wordprocessingml/2006/main" xmlns:w14="http://schemas.microsoft.com/office/word/2010/wordml" xmlns:w15="http://schemas.microsoft.com/office/word/2012/wordml" xmlns:wpg="http://schemas.microsoft.com/office/word/2010/wordprocessingGroup" xmlns:wpi="http://schemas.microsoft.com/office/word/2010/wordprocessingInk" xmlns:wne="http://schemas.microsoft.com/office/word/2006/wordml" xmlns:wps="http://schemas.microsoft.com/office/word/2010/wordprocessingShape" mc:Ignorable="w14 w15 wp14">
+<w:numbering xmlns:wpc="http://schemas.microsoft.com/office/word/2010/wordprocessingCanvas" xmlns:cx="http://schemas.microsoft.com/office/drawing/2014/chartex" xmlns:cx1="http://schemas.microsoft.com/office/drawing/2015/9/8/chartex" xmlns:cx2="http://schemas.microsoft.com/office/drawing/2015/10/21/chartex" xmlns:cx3="http://schemas.microsoft.com/office/drawing/2016/5/9/chartex" xmlns:cx4="http://schemas.microsoft.com/office/drawing/2016/5/10/chartex" xmlns:cx5="http://schemas.microsoft.com/office/drawing/2016/5/11/chartex" xmlns:cx6="http://schemas.microsoft.com/office/drawing/2016/5/12/chartex" xmlns:cx7="http://schemas.microsoft.com/office/drawing/2016/5/13/chartex" xmlns:cx8="http://schemas.microsoft.com/office/drawing/2016/5/14/chartex" xmlns:mc="http://schemas.openxmlformats.org/markup-compatibility/2006" xmlns:aink="http://schemas.microsoft.com/office/drawing/2016/ink" xmlns:am3d="http://schemas.microsoft.com/office/drawing/2017/model3d" xmlns:o="urn:schemas-microsoft-com:office:office" xmlns:r="http://schemas.openxmlformats.org/officeDocument/2006/relationships" xmlns:m="http://schemas.openxmlformats.org/officeDocument/2006/math" xmlns:v="urn:schemas-microsoft-com:vml" xmlns:wp14="http://schemas.microsoft.com/office/word/2010/wordprocessingDrawing" xmlns:wp="http://schemas.openxmlformats.org/drawingml/2006/wordprocessingDrawing" xmlns:w10="urn:schemas-microsoft-com:office:word" xmlns:w="http://schemas.openxmlformats.org/wordprocessingml/2006/main" xmlns:w14="http://schemas.microsoft.com/office/word/2010/wordml" xmlns:w15="http://schemas.microsoft.com/office/word/2012/wordml" xmlns:w16cex="http://schemas.microsoft.com/office/word/2018/wordml/cex" xmlns:w16cid="http://schemas.microsoft.com/office/word/2016/wordml/cid" xmlns:w16="http://schemas.microsoft.com/office/word/2018/wordml" xmlns:w16sdtdh="http://schemas.microsoft.com/office/word/2020/wordml/sdtdatahash" xmlns:w16se="http://schemas.microsoft.com/office/word/2015/wordml/symex" xmlns:wpg="http://schemas.microsoft.com/office/word/2010/wordprocessingGroup" xmlns:wpi="http://schemas.microsoft.com/office/word/2010/wordprocessingInk" xmlns:wne="http://schemas.microsoft.com/office/word/2006/wordml" xmlns:wps="http://schemas.microsoft.com/office/word/2010/wordprocessingShape" mc:Ignorable="w14 w15 w16se w16cid w16 w16cex w16sdtdh wp14">
   <w:abstractNum w:abstractNumId="0" w15:restartNumberingAfterBreak="0">
     <w:nsid w:val="06483275"/>
     <w:multiLevelType w:val="hybridMultilevel"/>
@@ -4433,6 +4548,119 @@
     </w:lvl>
   </w:abstractNum>
   <w:abstractNum w:abstractNumId="11" w15:restartNumberingAfterBreak="0">
+    <w:nsid w:val="53651842"/>
+    <w:multiLevelType w:val="hybridMultilevel"/>
+    <w:tmpl w:val="B122E29C"/>
+    <w:lvl w:ilvl="0" w:tplc="040C0001">
+      <w:start w:val="1"/>
+      <w:numFmt w:val="bullet"/>
+      <w:lvlText w:val=""/>
+      <w:lvlJc w:val="left"/>
+      <w:pPr>
+        <w:ind w:left="720" w:hanging="360"/>
+      </w:pPr>
+      <w:rPr>
+        <w:rFonts w:ascii="Symbol" w:hAnsi="Symbol" w:hint="default"/>
+      </w:rPr>
+    </w:lvl>
+    <w:lvl w:ilvl="1" w:tplc="040C0003" w:tentative="1">
+      <w:start w:val="1"/>
+      <w:numFmt w:val="bullet"/>
+      <w:lvlText w:val="o"/>
+      <w:lvlJc w:val="left"/>
+      <w:pPr>
+        <w:ind w:left="1440" w:hanging="360"/>
+      </w:pPr>
+      <w:rPr>
+        <w:rFonts w:ascii="Courier New" w:hAnsi="Courier New" w:cs="Courier New" w:hint="default"/>
+      </w:rPr>
+    </w:lvl>
+    <w:lvl w:ilvl="2" w:tplc="040C0005" w:tentative="1">
+      <w:start w:val="1"/>
+      <w:numFmt w:val="bullet"/>
+      <w:lvlText w:val=""/>
+      <w:lvlJc w:val="left"/>
+      <w:pPr>
+        <w:ind w:left="2160" w:hanging="360"/>
+      </w:pPr>
+      <w:rPr>
+        <w:rFonts w:ascii="Wingdings" w:hAnsi="Wingdings" w:hint="default"/>
+      </w:rPr>
+    </w:lvl>
+    <w:lvl w:ilvl="3" w:tplc="040C0001" w:tentative="1">
+      <w:start w:val="1"/>
+      <w:numFmt w:val="bullet"/>
+      <w:lvlText w:val=""/>
+      <w:lvlJc w:val="left"/>
+      <w:pPr>
+        <w:ind w:left="2880" w:hanging="360"/>
+      </w:pPr>
+      <w:rPr>
+        <w:rFonts w:ascii="Symbol" w:hAnsi="Symbol" w:hint="default"/>
+      </w:rPr>
+    </w:lvl>
+    <w:lvl w:ilvl="4" w:tplc="040C0003" w:tentative="1">
+      <w:start w:val="1"/>
+      <w:numFmt w:val="bullet"/>
+      <w:lvlText w:val="o"/>
+      <w:lvlJc w:val="left"/>
+      <w:pPr>
+        <w:ind w:left="3600" w:hanging="360"/>
+      </w:pPr>
+      <w:rPr>
+        <w:rFonts w:ascii="Courier New" w:hAnsi="Courier New" w:cs="Courier New" w:hint="default"/>
+      </w:rPr>
+    </w:lvl>
+    <w:lvl w:ilvl="5" w:tplc="040C0005" w:tentative="1">
+      <w:start w:val="1"/>
+      <w:numFmt w:val="bullet"/>
+      <w:lvlText w:val=""/>
+      <w:lvlJc w:val="left"/>
+      <w:pPr>
+        <w:ind w:left="4320" w:hanging="360"/>
+      </w:pPr>
+      <w:rPr>
+        <w:rFonts w:ascii="Wingdings" w:hAnsi="Wingdings" w:hint="default"/>
+      </w:rPr>
+    </w:lvl>
+    <w:lvl w:ilvl="6" w:tplc="040C0001" w:tentative="1">
+      <w:start w:val="1"/>
+      <w:numFmt w:val="bullet"/>
+      <w:lvlText w:val=""/>
+      <w:lvlJc w:val="left"/>
+      <w:pPr>
+        <w:ind w:left="5040" w:hanging="360"/>
+      </w:pPr>
+      <w:rPr>
+        <w:rFonts w:ascii="Symbol" w:hAnsi="Symbol" w:hint="default"/>
+      </w:rPr>
+    </w:lvl>
+    <w:lvl w:ilvl="7" w:tplc="040C0003" w:tentative="1">
+      <w:start w:val="1"/>
+      <w:numFmt w:val="bullet"/>
+      <w:lvlText w:val="o"/>
+      <w:lvlJc w:val="left"/>
+      <w:pPr>
+        <w:ind w:left="5760" w:hanging="360"/>
+      </w:pPr>
+      <w:rPr>
+        <w:rFonts w:ascii="Courier New" w:hAnsi="Courier New" w:cs="Courier New" w:hint="default"/>
+      </w:rPr>
+    </w:lvl>
+    <w:lvl w:ilvl="8" w:tplc="040C0005" w:tentative="1">
+      <w:start w:val="1"/>
+      <w:numFmt w:val="bullet"/>
+      <w:lvlText w:val=""/>
+      <w:lvlJc w:val="left"/>
+      <w:pPr>
+        <w:ind w:left="6480" w:hanging="360"/>
+      </w:pPr>
+      <w:rPr>
+        <w:rFonts w:ascii="Wingdings" w:hAnsi="Wingdings" w:hint="default"/>
+      </w:rPr>
+    </w:lvl>
+  </w:abstractNum>
+  <w:abstractNum w:abstractNumId="12" w15:restartNumberingAfterBreak="0">
     <w:nsid w:val="5C253CE1"/>
     <w:multiLevelType w:val="hybridMultilevel"/>
     <w:tmpl w:val="702CD082"/>
@@ -4545,7 +4773,7 @@
       </w:rPr>
     </w:lvl>
   </w:abstractNum>
-  <w:abstractNum w:abstractNumId="12" w15:restartNumberingAfterBreak="0">
+  <w:abstractNum w:abstractNumId="13" w15:restartNumberingAfterBreak="0">
     <w:nsid w:val="5E094E02"/>
     <w:multiLevelType w:val="hybridMultilevel"/>
     <w:tmpl w:val="E70A2CBA"/>
@@ -4658,7 +4886,7 @@
       </w:rPr>
     </w:lvl>
   </w:abstractNum>
-  <w:abstractNum w:abstractNumId="13" w15:restartNumberingAfterBreak="0">
+  <w:abstractNum w:abstractNumId="14" w15:restartNumberingAfterBreak="0">
     <w:nsid w:val="5E9A7662"/>
     <w:multiLevelType w:val="hybridMultilevel"/>
     <w:tmpl w:val="DA220316"/>
@@ -4771,7 +4999,7 @@
       </w:rPr>
     </w:lvl>
   </w:abstractNum>
-  <w:abstractNum w:abstractNumId="14" w15:restartNumberingAfterBreak="0">
+  <w:abstractNum w:abstractNumId="15" w15:restartNumberingAfterBreak="0">
     <w:nsid w:val="5F6E43F5"/>
     <w:multiLevelType w:val="hybridMultilevel"/>
     <w:tmpl w:val="963272F8"/>
@@ -4884,7 +5112,7 @@
       </w:rPr>
     </w:lvl>
   </w:abstractNum>
-  <w:abstractNum w:abstractNumId="15" w15:restartNumberingAfterBreak="0">
+  <w:abstractNum w:abstractNumId="16" w15:restartNumberingAfterBreak="0">
     <w:nsid w:val="6443203F"/>
     <w:multiLevelType w:val="hybridMultilevel"/>
     <w:tmpl w:val="8B2EF86A"/>
@@ -4972,7 +5200,7 @@
     </w:lvl>
   </w:abstractNum>
   <w:num w:numId="1">
-    <w:abstractNumId w:val="15"/>
+    <w:abstractNumId w:val="16"/>
   </w:num>
   <w:num w:numId="2">
     <w:abstractNumId w:val="9"/>
@@ -5014,7 +5242,7 @@
     <w:abstractNumId w:val="7"/>
   </w:num>
   <w:num w:numId="11">
-    <w:abstractNumId w:val="14"/>
+    <w:abstractNumId w:val="15"/>
   </w:num>
   <w:num w:numId="12">
     <w:abstractNumId w:val="3"/>
@@ -5023,16 +5251,16 @@
     <w:abstractNumId w:val="10"/>
   </w:num>
   <w:num w:numId="14">
-    <w:abstractNumId w:val="11"/>
+    <w:abstractNumId w:val="12"/>
   </w:num>
   <w:num w:numId="15">
     <w:abstractNumId w:val="8"/>
   </w:num>
   <w:num w:numId="16">
-    <w:abstractNumId w:val="13"/>
+    <w:abstractNumId w:val="14"/>
   </w:num>
   <w:num w:numId="17">
-    <w:abstractNumId w:val="12"/>
+    <w:abstractNumId w:val="13"/>
   </w:num>
   <w:num w:numId="18">
     <w:abstractNumId w:val="6"/>
@@ -5043,11 +5271,14 @@
   <w:num w:numId="20">
     <w:abstractNumId w:val="1"/>
   </w:num>
+  <w:num w:numId="21">
+    <w:abstractNumId w:val="11"/>
+  </w:num>
 </w:numbering>
 </file>
 
 <file path=word/styles.xml><?xml version="1.0" encoding="utf-8"?>
-<w:styles xmlns:mc="http://schemas.openxmlformats.org/markup-compatibility/2006" xmlns:r="http://schemas.openxmlformats.org/officeDocument/2006/relationships" xmlns:w="http://schemas.openxmlformats.org/wordprocessingml/2006/main" xmlns:w14="http://schemas.microsoft.com/office/word/2010/wordml" xmlns:w15="http://schemas.microsoft.com/office/word/2012/wordml" mc:Ignorable="w14 w15">
+<w:styles xmlns:mc="http://schemas.openxmlformats.org/markup-compatibility/2006" xmlns:r="http://schemas.openxmlformats.org/officeDocument/2006/relationships" xmlns:w="http://schemas.openxmlformats.org/wordprocessingml/2006/main" xmlns:w14="http://schemas.microsoft.com/office/word/2010/wordml" xmlns:w15="http://schemas.microsoft.com/office/word/2012/wordml" xmlns:w16cex="http://schemas.microsoft.com/office/word/2018/wordml/cex" xmlns:w16cid="http://schemas.microsoft.com/office/word/2016/wordml/cid" xmlns:w16="http://schemas.microsoft.com/office/word/2018/wordml" xmlns:w16sdtdh="http://schemas.microsoft.com/office/word/2020/wordml/sdtdatahash" xmlns:w16se="http://schemas.microsoft.com/office/word/2015/wordml/symex" mc:Ignorable="w14 w15 w16se w16cid w16 w16cex w16sdtdh">
   <w:docDefaults>
     <w:rPrDefault>
       <w:rPr>
@@ -5063,7 +5294,7 @@
       </w:pPr>
     </w:pPrDefault>
   </w:docDefaults>
-  <w:latentStyles w:defLockedState="0" w:defUIPriority="99" w:defSemiHidden="0" w:defUnhideWhenUsed="0" w:defQFormat="0" w:count="371">
+  <w:latentStyles w:defLockedState="0" w:defUIPriority="99" w:defSemiHidden="0" w:defUnhideWhenUsed="0" w:defQFormat="0" w:count="376">
     <w:lsdException w:name="Normal" w:uiPriority="0" w:qFormat="1"/>
     <w:lsdException w:name="heading 1" w:uiPriority="9" w:qFormat="1"/>
     <w:lsdException w:name="heading 2" w:semiHidden="1" w:uiPriority="9" w:unhideWhenUsed="1" w:qFormat="1"/>
@@ -5169,7 +5400,6 @@
     <w:lsdException w:name="HTML Sample" w:semiHidden="1" w:unhideWhenUsed="1"/>
     <w:lsdException w:name="HTML Typewriter" w:semiHidden="1" w:unhideWhenUsed="1"/>
     <w:lsdException w:name="HTML Variable" w:semiHidden="1" w:unhideWhenUsed="1"/>
-    <w:lsdException w:name="Normal Table" w:semiHidden="1" w:unhideWhenUsed="1"/>
     <w:lsdException w:name="annotation subject" w:semiHidden="1" w:unhideWhenUsed="1"/>
     <w:lsdException w:name="No List" w:semiHidden="1" w:unhideWhenUsed="1"/>
     <w:lsdException w:name="Outline List 1" w:semiHidden="1" w:unhideWhenUsed="1"/>
@@ -5212,11 +5442,8 @@
     <w:lsdException w:name="Table Contemporary" w:semiHidden="1" w:unhideWhenUsed="1"/>
     <w:lsdException w:name="Table Elegant" w:semiHidden="1" w:unhideWhenUsed="1"/>
     <w:lsdException w:name="Table Professional" w:semiHidden="1" w:unhideWhenUsed="1"/>
-    <w:lsdException w:name="Table Subtle 1" w:semiHidden="1" w:unhideWhenUsed="1"/>
     <w:lsdException w:name="Table Subtle 2" w:semiHidden="1" w:unhideWhenUsed="1"/>
     <w:lsdException w:name="Table Web 1" w:semiHidden="1" w:unhideWhenUsed="1"/>
-    <w:lsdException w:name="Table Web 2" w:semiHidden="1" w:unhideWhenUsed="1"/>
-    <w:lsdException w:name="Table Web 3" w:semiHidden="1" w:unhideWhenUsed="1"/>
     <w:lsdException w:name="Balloon Text" w:semiHidden="1" w:unhideWhenUsed="1"/>
     <w:lsdException w:name="Table Grid" w:uiPriority="39"/>
     <w:lsdException w:name="Table Theme" w:semiHidden="1" w:unhideWhenUsed="1"/>
@@ -5435,6 +5662,11 @@
     <w:lsdException w:name="List Table 5 Dark Accent 6" w:uiPriority="50"/>
     <w:lsdException w:name="List Table 6 Colorful Accent 6" w:uiPriority="51"/>
     <w:lsdException w:name="List Table 7 Colorful Accent 6" w:uiPriority="52"/>
+    <w:lsdException w:name="Mention" w:semiHidden="1" w:unhideWhenUsed="1"/>
+    <w:lsdException w:name="Smart Hyperlink" w:semiHidden="1" w:unhideWhenUsed="1"/>
+    <w:lsdException w:name="Hashtag" w:semiHidden="1" w:unhideWhenUsed="1"/>
+    <w:lsdException w:name="Unresolved Mention" w:semiHidden="1" w:unhideWhenUsed="1"/>
+    <w:lsdException w:name="Smart Link" w:semiHidden="1" w:unhideWhenUsed="1"/>
   </w:latentStyles>
   <w:style w:type="paragraph" w:default="1" w:styleId="Normal">
     <w:name w:val="Normal"/>
@@ -5625,8 +5857,8 @@
       <w:u w:val="single"/>
     </w:rPr>
   </w:style>
-  <w:style w:type="character" w:customStyle="1" w:styleId="UnresolvedMention">
-    <w:name w:val="Unresolved Mention"/>
+  <w:style w:type="character" w:customStyle="1" w:styleId="Mentionnonrsolue1">
+    <w:name w:val="Mention non résolue1"/>
     <w:basedOn w:val="Policepardfaut"/>
     <w:uiPriority w:val="99"/>
     <w:semiHidden/>

</xml_diff>